<commit_message>
Updated the service specification document.
</commit_message>
<xml_diff>
--- a/IGGroup-CoffeeProblem/Service Specification.docx
+++ b/IGGroup-CoffeeProblem/Service Specification.docx
@@ -173,8 +173,10 @@
                 <w:sz w:val="21"/>
                 <w:szCs w:val="21"/>
               </w:rPr>
-              <w:t>Operation</w:t>
-            </w:r>
+              <w:t>API</w:t>
+            </w:r>
+            <w:bookmarkStart w:id="0" w:name="_GoBack"/>
+            <w:bookmarkEnd w:id="0"/>
             <w:r>
               <w:rPr>
                 <w:rFonts w:ascii="Segoe UI" w:eastAsia="Times New Roman" w:hAnsi="Segoe UI" w:cs="Segoe UI"/>
@@ -347,27 +349,7 @@
                 <w:sz w:val="21"/>
                 <w:szCs w:val="21"/>
               </w:rPr>
-              <w:t>&lt;HTTP-protocol&gt;://&lt;server-</w:t>
-            </w:r>
-            <w:proofErr w:type="spellStart"/>
-            <w:r>
-              <w:rPr>
-                <w:rFonts w:ascii="Segoe UI" w:eastAsia="Times New Roman" w:hAnsi="Segoe UI" w:cs="Segoe UI"/>
-                <w:color w:val="172B4D"/>
-                <w:sz w:val="21"/>
-                <w:szCs w:val="21"/>
-              </w:rPr>
-              <w:t>ip</w:t>
-            </w:r>
-            <w:proofErr w:type="spellEnd"/>
-            <w:r>
-              <w:rPr>
-                <w:rFonts w:ascii="Segoe UI" w:eastAsia="Times New Roman" w:hAnsi="Segoe UI" w:cs="Segoe UI"/>
-                <w:color w:val="172B4D"/>
-                <w:sz w:val="21"/>
-                <w:szCs w:val="21"/>
-              </w:rPr>
-              <w:t>&gt;:&lt;port&gt;</w:t>
+              <w:t>&lt;HTTP-protocol&gt;://&lt;server-ip&gt;:&lt;port&gt;</w:t>
             </w:r>
             <w:r>
               <w:rPr>
@@ -498,36 +480,7 @@
                 <w:sz w:val="21"/>
                 <w:szCs w:val="21"/>
               </w:rPr>
-              <w:t>&lt;HTTP-protocol&gt;://&lt;server-</w:t>
-            </w:r>
-            <w:proofErr w:type="spellStart"/>
-            <w:r>
-              <w:rPr>
-                <w:rFonts w:ascii="Segoe UI" w:eastAsia="Times New Roman" w:hAnsi="Segoe UI" w:cs="Segoe UI"/>
-                <w:color w:val="172B4D"/>
-                <w:sz w:val="21"/>
-                <w:szCs w:val="21"/>
-              </w:rPr>
-              <w:t>ip</w:t>
-            </w:r>
-            <w:proofErr w:type="spellEnd"/>
-            <w:r>
-              <w:rPr>
-                <w:rFonts w:ascii="Segoe UI" w:eastAsia="Times New Roman" w:hAnsi="Segoe UI" w:cs="Segoe UI"/>
-                <w:color w:val="172B4D"/>
-                <w:sz w:val="21"/>
-                <w:szCs w:val="21"/>
-              </w:rPr>
-              <w:t>&gt;:&lt;port&gt;</w:t>
-            </w:r>
-            <w:r>
-              <w:rPr>
-                <w:rFonts w:ascii="Segoe UI" w:eastAsia="Times New Roman" w:hAnsi="Segoe UI" w:cs="Segoe UI"/>
-                <w:color w:val="172B4D"/>
-                <w:sz w:val="21"/>
-                <w:szCs w:val="21"/>
-              </w:rPr>
-              <w:t>/customers</w:t>
+              <w:t>&lt;HTTP-protocol&gt;://&lt;server-ip&gt;:&lt;port&gt;/customers</w:t>
             </w:r>
           </w:p>
         </w:tc>
@@ -649,36 +602,7 @@
                 <w:sz w:val="21"/>
                 <w:szCs w:val="21"/>
               </w:rPr>
-              <w:t>&lt;HTTP-protocol&gt;://&lt;server-</w:t>
-            </w:r>
-            <w:proofErr w:type="spellStart"/>
-            <w:r>
-              <w:rPr>
-                <w:rFonts w:ascii="Segoe UI" w:eastAsia="Times New Roman" w:hAnsi="Segoe UI" w:cs="Segoe UI"/>
-                <w:color w:val="172B4D"/>
-                <w:sz w:val="21"/>
-                <w:szCs w:val="21"/>
-              </w:rPr>
-              <w:t>ip</w:t>
-            </w:r>
-            <w:proofErr w:type="spellEnd"/>
-            <w:r>
-              <w:rPr>
-                <w:rFonts w:ascii="Segoe UI" w:eastAsia="Times New Roman" w:hAnsi="Segoe UI" w:cs="Segoe UI"/>
-                <w:color w:val="172B4D"/>
-                <w:sz w:val="21"/>
-                <w:szCs w:val="21"/>
-              </w:rPr>
-              <w:t>&gt;:&lt;port&gt;/</w:t>
-            </w:r>
-            <w:r>
-              <w:rPr>
-                <w:rFonts w:ascii="Segoe UI" w:eastAsia="Times New Roman" w:hAnsi="Segoe UI" w:cs="Segoe UI"/>
-                <w:color w:val="172B4D"/>
-                <w:sz w:val="21"/>
-                <w:szCs w:val="21"/>
-              </w:rPr>
-              <w:t>orders</w:t>
+              <w:t>&lt;HTTP-protocol&gt;://&lt;server-ip&gt;:&lt;port&gt;/orders</w:t>
             </w:r>
           </w:p>
         </w:tc>
@@ -794,36 +718,7 @@
                 <w:sz w:val="21"/>
                 <w:szCs w:val="21"/>
               </w:rPr>
-              <w:t>&lt;HTTP-protocol&gt;://&lt;server-</w:t>
-            </w:r>
-            <w:proofErr w:type="spellStart"/>
-            <w:r>
-              <w:rPr>
-                <w:rFonts w:ascii="Segoe UI" w:eastAsia="Times New Roman" w:hAnsi="Segoe UI" w:cs="Segoe UI"/>
-                <w:color w:val="172B4D"/>
-                <w:sz w:val="21"/>
-                <w:szCs w:val="21"/>
-              </w:rPr>
-              <w:t>ip</w:t>
-            </w:r>
-            <w:proofErr w:type="spellEnd"/>
-            <w:r>
-              <w:rPr>
-                <w:rFonts w:ascii="Segoe UI" w:eastAsia="Times New Roman" w:hAnsi="Segoe UI" w:cs="Segoe UI"/>
-                <w:color w:val="172B4D"/>
-                <w:sz w:val="21"/>
-                <w:szCs w:val="21"/>
-              </w:rPr>
-              <w:t>&gt;:&lt;port</w:t>
-            </w:r>
-            <w:r>
-              <w:rPr>
-                <w:rFonts w:ascii="Segoe UI" w:eastAsia="Times New Roman" w:hAnsi="Segoe UI" w:cs="Segoe UI"/>
-                <w:color w:val="172B4D"/>
-                <w:sz w:val="21"/>
-                <w:szCs w:val="21"/>
-              </w:rPr>
-              <w:t>&gt;/reports</w:t>
+              <w:t>&lt;HTTP-protocol&gt;://&lt;server-ip&gt;:&lt;port&gt;/reports</w:t>
             </w:r>
           </w:p>
         </w:tc>
@@ -1183,19 +1078,8 @@
                 <w:sz w:val="20"/>
                 <w:szCs w:val="20"/>
               </w:rPr>
-              <w:t>Content-Type: application/</w:t>
-            </w:r>
-            <w:proofErr w:type="spellStart"/>
-            <w:r>
-              <w:rPr>
-                <w:rFonts w:ascii="Courier New" w:eastAsia="Times New Roman" w:hAnsi="Courier New" w:cs="Courier New"/>
-                <w:color w:val="172B4D"/>
-                <w:sz w:val="20"/>
-                <w:szCs w:val="20"/>
-              </w:rPr>
-              <w:t>json</w:t>
-            </w:r>
-            <w:proofErr w:type="spellEnd"/>
+              <w:t>Content-Type: application/json</w:t>
+            </w:r>
           </w:p>
         </w:tc>
       </w:tr>
@@ -1359,29 +1243,7 @@
                 <w:bCs/>
                 <w:color w:val="333333"/>
               </w:rPr>
-              <w:t>"</w:t>
-            </w:r>
-            <w:proofErr w:type="spellStart"/>
-            <w:r>
-              <w:rPr>
-                <w:rStyle w:val="sobjectk"/>
-                <w:rFonts w:ascii="Consolas" w:hAnsi="Consolas" w:cs="Consolas"/>
-                <w:b/>
-                <w:bCs/>
-                <w:color w:val="333333"/>
-              </w:rPr>
-              <w:t>coffeeName</w:t>
-            </w:r>
-            <w:proofErr w:type="spellEnd"/>
-            <w:r>
-              <w:rPr>
-                <w:rStyle w:val="sobjectk"/>
-                <w:rFonts w:ascii="Consolas" w:hAnsi="Consolas" w:cs="Consolas"/>
-                <w:b/>
-                <w:bCs/>
-                <w:color w:val="333333"/>
-              </w:rPr>
-              <w:t>"</w:t>
+              <w:t>"coffeeName"</w:t>
             </w:r>
             <w:r>
               <w:rPr>
@@ -1804,29 +1666,7 @@
                 <w:bCs/>
                 <w:color w:val="333333"/>
               </w:rPr>
-              <w:t>"</w:t>
-            </w:r>
-            <w:proofErr w:type="spellStart"/>
-            <w:r>
-              <w:rPr>
-                <w:rStyle w:val="sobjectk"/>
-                <w:rFonts w:ascii="Consolas" w:hAnsi="Consolas" w:cs="Consolas"/>
-                <w:b/>
-                <w:bCs/>
-                <w:color w:val="333333"/>
-              </w:rPr>
-              <w:t>statusMessage</w:t>
-            </w:r>
-            <w:proofErr w:type="spellEnd"/>
-            <w:r>
-              <w:rPr>
-                <w:rStyle w:val="sobjectk"/>
-                <w:rFonts w:ascii="Consolas" w:hAnsi="Consolas" w:cs="Consolas"/>
-                <w:b/>
-                <w:bCs/>
-                <w:color w:val="333333"/>
-              </w:rPr>
-              <w:t>"</w:t>
+              <w:t>"statusMessage"</w:t>
             </w:r>
             <w:r>
               <w:rPr>
@@ -2612,19 +2452,8 @@
                 <w:sz w:val="20"/>
                 <w:szCs w:val="20"/>
               </w:rPr>
-              <w:t>Content-Type: application/</w:t>
-            </w:r>
-            <w:proofErr w:type="spellStart"/>
-            <w:r>
-              <w:rPr>
-                <w:rFonts w:ascii="Courier New" w:eastAsia="Times New Roman" w:hAnsi="Courier New" w:cs="Courier New"/>
-                <w:color w:val="172B4D"/>
-                <w:sz w:val="20"/>
-                <w:szCs w:val="20"/>
-              </w:rPr>
-              <w:t>json</w:t>
-            </w:r>
-            <w:proofErr w:type="spellEnd"/>
+              <w:t>Content-Type: application/json</w:t>
+            </w:r>
           </w:p>
         </w:tc>
       </w:tr>
@@ -2754,18 +2583,7 @@
                 <w:bCs/>
                 <w:color w:val="333333"/>
               </w:rPr>
-              <w:t>"</w:t>
-            </w:r>
-            <w:proofErr w:type="spellStart"/>
-            <w:r>
-              <w:rPr>
-                <w:rStyle w:val="sobjectk"/>
-                <w:rFonts w:ascii="Consolas" w:hAnsi="Consolas" w:cs="Consolas"/>
-                <w:b/>
-                <w:bCs/>
-                <w:color w:val="333333"/>
-              </w:rPr>
-              <w:t>name"</w:t>
+              <w:t>"name"</w:t>
             </w:r>
             <w:r>
               <w:rPr>
@@ -2781,16 +2599,7 @@
                 <w:rFonts w:ascii="Consolas" w:hAnsi="Consolas" w:cs="Consolas"/>
                 <w:color w:val="555555"/>
               </w:rPr>
-              <w:t>"Pradeep</w:t>
-            </w:r>
-            <w:proofErr w:type="spellEnd"/>
-            <w:r>
-              <w:rPr>
-                <w:rStyle w:val="sobjectv"/>
-                <w:rFonts w:ascii="Consolas" w:hAnsi="Consolas" w:cs="Consolas"/>
-                <w:color w:val="555555"/>
-              </w:rPr>
-              <w:t>"</w:t>
+              <w:t>"Pradeep"</w:t>
             </w:r>
             <w:r>
               <w:rPr>
@@ -2816,29 +2625,7 @@
                 <w:bCs/>
                 <w:color w:val="333333"/>
               </w:rPr>
-              <w:t>"</w:t>
-            </w:r>
-            <w:proofErr w:type="spellStart"/>
-            <w:r>
-              <w:rPr>
-                <w:rStyle w:val="sobjectk"/>
-                <w:rFonts w:ascii="Consolas" w:hAnsi="Consolas" w:cs="Consolas"/>
-                <w:b/>
-                <w:bCs/>
-                <w:color w:val="333333"/>
-              </w:rPr>
-              <w:t>contactNumber</w:t>
-            </w:r>
-            <w:proofErr w:type="spellEnd"/>
-            <w:r>
-              <w:rPr>
-                <w:rStyle w:val="sobjectk"/>
-                <w:rFonts w:ascii="Consolas" w:hAnsi="Consolas" w:cs="Consolas"/>
-                <w:b/>
-                <w:bCs/>
-                <w:color w:val="333333"/>
-              </w:rPr>
-              <w:t>"</w:t>
+              <w:t>"contactNumber"</w:t>
             </w:r>
             <w:r>
               <w:rPr>
@@ -3035,29 +2822,7 @@
                 <w:bCs/>
                 <w:color w:val="333333"/>
               </w:rPr>
-              <w:t>"</w:t>
-            </w:r>
-            <w:proofErr w:type="spellStart"/>
-            <w:r>
-              <w:rPr>
-                <w:rStyle w:val="sobjectk"/>
-                <w:rFonts w:ascii="Consolas" w:hAnsi="Consolas" w:cs="Consolas"/>
-                <w:b/>
-                <w:bCs/>
-                <w:color w:val="333333"/>
-              </w:rPr>
-              <w:t>statusMessage</w:t>
-            </w:r>
-            <w:proofErr w:type="spellEnd"/>
-            <w:r>
-              <w:rPr>
-                <w:rStyle w:val="sobjectk"/>
-                <w:rFonts w:ascii="Consolas" w:hAnsi="Consolas" w:cs="Consolas"/>
-                <w:b/>
-                <w:bCs/>
-                <w:color w:val="333333"/>
-              </w:rPr>
-              <w:t>"</w:t>
+              <w:t>"statusMessage"</w:t>
             </w:r>
             <w:r>
               <w:rPr>
@@ -3783,16 +3548,7 @@
                 <w:sz w:val="21"/>
                 <w:szCs w:val="21"/>
               </w:rPr>
-              <w:t>/</w:t>
-            </w:r>
-            <w:r>
-              <w:rPr>
-                <w:rFonts w:ascii="Segoe UI" w:eastAsia="Times New Roman" w:hAnsi="Segoe UI" w:cs="Segoe UI"/>
-                <w:color w:val="172B4D"/>
-                <w:sz w:val="21"/>
-                <w:szCs w:val="21"/>
-              </w:rPr>
-              <w:t>orders</w:t>
+              <w:t>/orders</w:t>
             </w:r>
           </w:p>
         </w:tc>
@@ -3849,19 +3605,8 @@
                 <w:sz w:val="20"/>
                 <w:szCs w:val="20"/>
               </w:rPr>
-              <w:t>Content-Type: application/</w:t>
-            </w:r>
-            <w:proofErr w:type="spellStart"/>
-            <w:r>
-              <w:rPr>
-                <w:rFonts w:ascii="Courier New" w:eastAsia="Times New Roman" w:hAnsi="Courier New" w:cs="Courier New"/>
-                <w:color w:val="172B4D"/>
-                <w:sz w:val="20"/>
-                <w:szCs w:val="20"/>
-              </w:rPr>
-              <w:t>json</w:t>
-            </w:r>
-            <w:proofErr w:type="spellEnd"/>
+              <w:t>Content-Type: application/json</w:t>
+            </w:r>
           </w:p>
         </w:tc>
       </w:tr>
@@ -4067,18 +3812,7 @@
                 <w:bCs/>
                 <w:color w:val="333333"/>
               </w:rPr>
-              <w:t>"</w:t>
-            </w:r>
-            <w:proofErr w:type="spellStart"/>
-            <w:r>
-              <w:rPr>
-                <w:rStyle w:val="sobjectk"/>
-                <w:rFonts w:ascii="Consolas" w:hAnsi="Consolas" w:cs="Consolas"/>
-                <w:b/>
-                <w:bCs/>
-                <w:color w:val="333333"/>
-              </w:rPr>
-              <w:t>name"</w:t>
+              <w:t>"name"</w:t>
             </w:r>
             <w:r>
               <w:rPr>
@@ -4094,16 +3828,7 @@
                 <w:rFonts w:ascii="Consolas" w:hAnsi="Consolas" w:cs="Consolas"/>
                 <w:color w:val="555555"/>
               </w:rPr>
-              <w:t>"Pradeep</w:t>
-            </w:r>
-            <w:proofErr w:type="spellEnd"/>
-            <w:r>
-              <w:rPr>
-                <w:rStyle w:val="sobjectv"/>
-                <w:rFonts w:ascii="Consolas" w:hAnsi="Consolas" w:cs="Consolas"/>
-                <w:color w:val="555555"/>
-              </w:rPr>
-              <w:t>"</w:t>
+              <w:t>"Pradeep"</w:t>
             </w:r>
             <w:r>
               <w:rPr>
@@ -4129,29 +3854,7 @@
                 <w:bCs/>
                 <w:color w:val="333333"/>
               </w:rPr>
-              <w:t>"</w:t>
-            </w:r>
-            <w:proofErr w:type="spellStart"/>
-            <w:r>
-              <w:rPr>
-                <w:rStyle w:val="sobjectk"/>
-                <w:rFonts w:ascii="Consolas" w:hAnsi="Consolas" w:cs="Consolas"/>
-                <w:b/>
-                <w:bCs/>
-                <w:color w:val="333333"/>
-              </w:rPr>
-              <w:t>contactNumber</w:t>
-            </w:r>
-            <w:proofErr w:type="spellEnd"/>
-            <w:r>
-              <w:rPr>
-                <w:rStyle w:val="sobjectk"/>
-                <w:rFonts w:ascii="Consolas" w:hAnsi="Consolas" w:cs="Consolas"/>
-                <w:b/>
-                <w:bCs/>
-                <w:color w:val="333333"/>
-              </w:rPr>
-              <w:t>"</w:t>
+              <w:t>"contactNumber"</w:t>
             </w:r>
             <w:r>
               <w:rPr>
@@ -4259,29 +3962,7 @@
                 <w:bCs/>
                 <w:color w:val="333333"/>
               </w:rPr>
-              <w:t>"</w:t>
-            </w:r>
-            <w:proofErr w:type="spellStart"/>
-            <w:r>
-              <w:rPr>
-                <w:rStyle w:val="sobjectk"/>
-                <w:rFonts w:ascii="Consolas" w:hAnsi="Consolas" w:cs="Consolas"/>
-                <w:b/>
-                <w:bCs/>
-                <w:color w:val="333333"/>
-              </w:rPr>
-              <w:t>coffeeName</w:t>
-            </w:r>
-            <w:proofErr w:type="spellEnd"/>
-            <w:r>
-              <w:rPr>
-                <w:rStyle w:val="sobjectk"/>
-                <w:rFonts w:ascii="Consolas" w:hAnsi="Consolas" w:cs="Consolas"/>
-                <w:b/>
-                <w:bCs/>
-                <w:color w:val="333333"/>
-              </w:rPr>
-              <w:t>"</w:t>
+              <w:t>"coffeeName"</w:t>
             </w:r>
             <w:r>
               <w:rPr>
@@ -4397,29 +4078,7 @@
                 <w:bCs/>
                 <w:color w:val="333333"/>
               </w:rPr>
-              <w:t>"</w:t>
-            </w:r>
-            <w:proofErr w:type="spellStart"/>
-            <w:r>
-              <w:rPr>
-                <w:rStyle w:val="sobjectk"/>
-                <w:rFonts w:ascii="Consolas" w:hAnsi="Consolas" w:cs="Consolas"/>
-                <w:b/>
-                <w:bCs/>
-                <w:color w:val="333333"/>
-              </w:rPr>
-              <w:t>coffeeName</w:t>
-            </w:r>
-            <w:proofErr w:type="spellEnd"/>
-            <w:r>
-              <w:rPr>
-                <w:rStyle w:val="sobjectk"/>
-                <w:rFonts w:ascii="Consolas" w:hAnsi="Consolas" w:cs="Consolas"/>
-                <w:b/>
-                <w:bCs/>
-                <w:color w:val="333333"/>
-              </w:rPr>
-              <w:t>"</w:t>
+              <w:t>"coffeeName"</w:t>
             </w:r>
             <w:r>
               <w:rPr>
@@ -4690,29 +4349,7 @@
                 <w:bCs/>
                 <w:color w:val="333333"/>
               </w:rPr>
-              <w:t>"</w:t>
-            </w:r>
-            <w:proofErr w:type="spellStart"/>
-            <w:r>
-              <w:rPr>
-                <w:rStyle w:val="sobjectk"/>
-                <w:rFonts w:ascii="Consolas" w:hAnsi="Consolas" w:cs="Consolas"/>
-                <w:b/>
-                <w:bCs/>
-                <w:color w:val="333333"/>
-              </w:rPr>
-              <w:t>statusMessage</w:t>
-            </w:r>
-            <w:proofErr w:type="spellEnd"/>
-            <w:r>
-              <w:rPr>
-                <w:rStyle w:val="sobjectk"/>
-                <w:rFonts w:ascii="Consolas" w:hAnsi="Consolas" w:cs="Consolas"/>
-                <w:b/>
-                <w:bCs/>
-                <w:color w:val="333333"/>
-              </w:rPr>
-              <w:t>"</w:t>
+              <w:t>"statusMessage"</w:t>
             </w:r>
             <w:r>
               <w:rPr>
@@ -4906,18 +4543,7 @@
                 <w:bCs/>
                 <w:color w:val="333333"/>
               </w:rPr>
-              <w:t>"</w:t>
-            </w:r>
-            <w:proofErr w:type="spellStart"/>
-            <w:r>
-              <w:rPr>
-                <w:rStyle w:val="sobjectk"/>
-                <w:rFonts w:ascii="Consolas" w:hAnsi="Consolas" w:cs="Consolas"/>
-                <w:b/>
-                <w:bCs/>
-                <w:color w:val="333333"/>
-              </w:rPr>
-              <w:t>name"</w:t>
+              <w:t>"name"</w:t>
             </w:r>
             <w:r>
               <w:rPr>
@@ -4933,16 +4559,7 @@
                 <w:rFonts w:ascii="Consolas" w:hAnsi="Consolas" w:cs="Consolas"/>
                 <w:color w:val="555555"/>
               </w:rPr>
-              <w:t>"Pradeep</w:t>
-            </w:r>
-            <w:proofErr w:type="spellEnd"/>
-            <w:r>
-              <w:rPr>
-                <w:rStyle w:val="sobjectv"/>
-                <w:rFonts w:ascii="Consolas" w:hAnsi="Consolas" w:cs="Consolas"/>
-                <w:color w:val="555555"/>
-              </w:rPr>
-              <w:t>"</w:t>
+              <w:t>"Pradeep"</w:t>
             </w:r>
             <w:r>
               <w:rPr>
@@ -4968,29 +4585,7 @@
                 <w:bCs/>
                 <w:color w:val="333333"/>
               </w:rPr>
-              <w:t>"</w:t>
-            </w:r>
-            <w:proofErr w:type="spellStart"/>
-            <w:r>
-              <w:rPr>
-                <w:rStyle w:val="sobjectk"/>
-                <w:rFonts w:ascii="Consolas" w:hAnsi="Consolas" w:cs="Consolas"/>
-                <w:b/>
-                <w:bCs/>
-                <w:color w:val="333333"/>
-              </w:rPr>
-              <w:t>contactNumber</w:t>
-            </w:r>
-            <w:proofErr w:type="spellEnd"/>
-            <w:r>
-              <w:rPr>
-                <w:rStyle w:val="sobjectk"/>
-                <w:rFonts w:ascii="Consolas" w:hAnsi="Consolas" w:cs="Consolas"/>
-                <w:b/>
-                <w:bCs/>
-                <w:color w:val="333333"/>
-              </w:rPr>
-              <w:t>"</w:t>
+              <w:t>"contactNumber"</w:t>
             </w:r>
             <w:r>
               <w:rPr>
@@ -5048,29 +4643,7 @@
                 <w:bCs/>
                 <w:color w:val="333333"/>
               </w:rPr>
-              <w:t>"</w:t>
-            </w:r>
-            <w:proofErr w:type="spellStart"/>
-            <w:r>
-              <w:rPr>
-                <w:rStyle w:val="sobjectk"/>
-                <w:rFonts w:ascii="Consolas" w:hAnsi="Consolas" w:cs="Consolas"/>
-                <w:b/>
-                <w:bCs/>
-                <w:color w:val="333333"/>
-              </w:rPr>
-              <w:t>coffeeOrders</w:t>
-            </w:r>
-            <w:proofErr w:type="spellEnd"/>
-            <w:r>
-              <w:rPr>
-                <w:rStyle w:val="sobjectk"/>
-                <w:rFonts w:ascii="Consolas" w:hAnsi="Consolas" w:cs="Consolas"/>
-                <w:b/>
-                <w:bCs/>
-                <w:color w:val="333333"/>
-              </w:rPr>
-              <w:t>"</w:t>
+              <w:t>"coffeeOrders"</w:t>
             </w:r>
             <w:r>
               <w:rPr>
@@ -5120,29 +4693,7 @@
                 <w:bCs/>
                 <w:color w:val="333333"/>
               </w:rPr>
-              <w:t>"</w:t>
-            </w:r>
-            <w:proofErr w:type="spellStart"/>
-            <w:r>
-              <w:rPr>
-                <w:rStyle w:val="sobjectk"/>
-                <w:rFonts w:ascii="Consolas" w:hAnsi="Consolas" w:cs="Consolas"/>
-                <w:b/>
-                <w:bCs/>
-                <w:color w:val="333333"/>
-              </w:rPr>
-              <w:t>coffeeName</w:t>
-            </w:r>
-            <w:proofErr w:type="spellEnd"/>
-            <w:r>
-              <w:rPr>
-                <w:rStyle w:val="sobjectk"/>
-                <w:rFonts w:ascii="Consolas" w:hAnsi="Consolas" w:cs="Consolas"/>
-                <w:b/>
-                <w:bCs/>
-                <w:color w:val="333333"/>
-              </w:rPr>
-              <w:t>"</w:t>
+              <w:t>"coffeeName"</w:t>
             </w:r>
             <w:r>
               <w:rPr>
@@ -6007,67 +5558,7 @@
                 <w:sz w:val="21"/>
                 <w:szCs w:val="21"/>
               </w:rPr>
-              <w:t>/</w:t>
-            </w:r>
-            <w:proofErr w:type="spellStart"/>
-            <w:r>
-              <w:rPr>
-                <w:rFonts w:ascii="Segoe UI" w:eastAsia="Times New Roman" w:hAnsi="Segoe UI" w:cs="Segoe UI"/>
-                <w:color w:val="172B4D"/>
-                <w:sz w:val="21"/>
-                <w:szCs w:val="21"/>
-              </w:rPr>
-              <w:t>reports?date</w:t>
-            </w:r>
-            <w:proofErr w:type="spellEnd"/>
-            <w:r>
-              <w:rPr>
-                <w:rFonts w:ascii="Segoe UI" w:eastAsia="Times New Roman" w:hAnsi="Segoe UI" w:cs="Segoe UI"/>
-                <w:color w:val="172B4D"/>
-                <w:sz w:val="21"/>
-                <w:szCs w:val="21"/>
-              </w:rPr>
-              <w:t>=&lt;</w:t>
-            </w:r>
-            <w:proofErr w:type="spellStart"/>
-            <w:r>
-              <w:rPr>
-                <w:rFonts w:ascii="Segoe UI" w:eastAsia="Times New Roman" w:hAnsi="Segoe UI" w:cs="Segoe UI"/>
-                <w:color w:val="172B4D"/>
-                <w:sz w:val="21"/>
-                <w:szCs w:val="21"/>
-              </w:rPr>
-              <w:t>dd</w:t>
-            </w:r>
-            <w:proofErr w:type="spellEnd"/>
-            <w:r>
-              <w:rPr>
-                <w:rFonts w:ascii="Segoe UI" w:eastAsia="Times New Roman" w:hAnsi="Segoe UI" w:cs="Segoe UI"/>
-                <w:color w:val="172B4D"/>
-                <w:sz w:val="21"/>
-                <w:szCs w:val="21"/>
-              </w:rPr>
-              <w:t>-MM-</w:t>
-            </w:r>
-            <w:proofErr w:type="spellStart"/>
-            <w:r>
-              <w:rPr>
-                <w:rFonts w:ascii="Segoe UI" w:eastAsia="Times New Roman" w:hAnsi="Segoe UI" w:cs="Segoe UI"/>
-                <w:color w:val="172B4D"/>
-                <w:sz w:val="21"/>
-                <w:szCs w:val="21"/>
-              </w:rPr>
-              <w:t>yyyy</w:t>
-            </w:r>
-            <w:proofErr w:type="spellEnd"/>
-            <w:r>
-              <w:rPr>
-                <w:rFonts w:ascii="Segoe UI" w:eastAsia="Times New Roman" w:hAnsi="Segoe UI" w:cs="Segoe UI"/>
-                <w:color w:val="172B4D"/>
-                <w:sz w:val="21"/>
-                <w:szCs w:val="21"/>
-              </w:rPr>
-              <w:t>&gt;</w:t>
+              <w:t>/reports?date=&lt;dd-MM-yyyy&gt;</w:t>
             </w:r>
           </w:p>
         </w:tc>
@@ -6124,19 +5615,8 @@
                 <w:sz w:val="20"/>
                 <w:szCs w:val="20"/>
               </w:rPr>
-              <w:t>Content-Type: application/</w:t>
-            </w:r>
-            <w:proofErr w:type="spellStart"/>
-            <w:r>
-              <w:rPr>
-                <w:rFonts w:ascii="Courier New" w:eastAsia="Times New Roman" w:hAnsi="Courier New" w:cs="Courier New"/>
-                <w:color w:val="172B4D"/>
-                <w:sz w:val="20"/>
-                <w:szCs w:val="20"/>
-              </w:rPr>
-              <w:t>json</w:t>
-            </w:r>
-            <w:proofErr w:type="spellEnd"/>
+              <w:t>Content-Type: application/json</w:t>
+            </w:r>
           </w:p>
         </w:tc>
       </w:tr>
@@ -6351,29 +5831,7 @@
                 <w:bCs/>
                 <w:color w:val="333333"/>
               </w:rPr>
-              <w:t>"</w:t>
-            </w:r>
-            <w:proofErr w:type="spellStart"/>
-            <w:r>
-              <w:rPr>
-                <w:rStyle w:val="sobjectk"/>
-                <w:rFonts w:ascii="Consolas" w:hAnsi="Consolas" w:cs="Consolas"/>
-                <w:b/>
-                <w:bCs/>
-                <w:color w:val="333333"/>
-              </w:rPr>
-              <w:t>coffeesForTheDay</w:t>
-            </w:r>
-            <w:proofErr w:type="spellEnd"/>
-            <w:r>
-              <w:rPr>
-                <w:rStyle w:val="sobjectk"/>
-                <w:rFonts w:ascii="Consolas" w:hAnsi="Consolas" w:cs="Consolas"/>
-                <w:b/>
-                <w:bCs/>
-                <w:color w:val="333333"/>
-              </w:rPr>
-              <w:t>"</w:t>
+              <w:t>"coffeesForTheDay"</w:t>
             </w:r>
             <w:r>
               <w:rPr>
@@ -6457,29 +5915,7 @@
                 <w:bCs/>
                 <w:color w:val="333333"/>
               </w:rPr>
-              <w:t>"</w:t>
-            </w:r>
-            <w:proofErr w:type="spellStart"/>
-            <w:r>
-              <w:rPr>
-                <w:rStyle w:val="sobjectk"/>
-                <w:rFonts w:ascii="Consolas" w:hAnsi="Consolas" w:cs="Consolas"/>
-                <w:b/>
-                <w:bCs/>
-                <w:color w:val="333333"/>
-              </w:rPr>
-              <w:t>coffeeName</w:t>
-            </w:r>
-            <w:proofErr w:type="spellEnd"/>
-            <w:r>
-              <w:rPr>
-                <w:rStyle w:val="sobjectk"/>
-                <w:rFonts w:ascii="Consolas" w:hAnsi="Consolas" w:cs="Consolas"/>
-                <w:b/>
-                <w:bCs/>
-                <w:color w:val="333333"/>
-              </w:rPr>
-              <w:t>"</w:t>
+              <w:t>"coffeeName"</w:t>
             </w:r>
             <w:r>
               <w:rPr>
@@ -7000,25 +6436,7 @@
                 <w:rFonts w:ascii="Consolas" w:hAnsi="Consolas" w:cs="Consolas"/>
                 <w:color w:val="555555"/>
               </w:rPr>
-              <w:t>The Report for the day </w:t>
-            </w:r>
-            <w:proofErr w:type="spellStart"/>
-            <w:r>
-              <w:rPr>
-                <w:rStyle w:val="sobjectv"/>
-                <w:rFonts w:ascii="Consolas" w:hAnsi="Consolas" w:cs="Consolas"/>
-                <w:color w:val="555555"/>
-              </w:rPr>
-              <w:t>retrived</w:t>
-            </w:r>
-            <w:proofErr w:type="spellEnd"/>
-            <w:r>
-              <w:rPr>
-                <w:rStyle w:val="sobjectv"/>
-                <w:rFonts w:ascii="Consolas" w:hAnsi="Consolas" w:cs="Consolas"/>
-                <w:color w:val="555555"/>
-              </w:rPr>
-              <w:t> successfully</w:t>
+              <w:t>The Report for the day retrived successfully</w:t>
             </w:r>
           </w:p>
         </w:tc>
@@ -7071,8 +6489,6 @@
           <w:szCs w:val="24"/>
         </w:rPr>
       </w:pPr>
-      <w:bookmarkStart w:id="0" w:name="_GoBack"/>
-      <w:bookmarkEnd w:id="0"/>
     </w:p>
     <w:sectPr>
       <w:headerReference w:type="even" r:id="rId7"/>

</xml_diff>